<commit_message>
started tracking Version 1 and 2
</commit_message>
<xml_diff>
--- a/USABILITY SURVEY SW.docx
+++ b/USABILITY SURVEY SW.docx
@@ -7,78 +7,50 @@
         <w:pStyle w:val="Title"/>
         <w:jc w:val="center"/>
       </w:pPr>
-      <w:bookmarkStart w:id="0" w:name="_GoBack"/>
-      <w:bookmarkEnd w:id="0"/>
       <w:r>
         <w:t>USABILITY SURVEY</w:t>
       </w:r>
     </w:p>
     <w:p>
-      <w:pPr>
-        <w:rPr>
-          <w:ins w:id="1" w:author="sw113j" w:date="2015-03-19T18:30:00Z"/>
-        </w:rPr>
-      </w:pPr>
-      <w:ins w:id="2" w:author="sw113j" w:date="2015-03-19T18:28:00Z">
-        <w:r>
-          <w:t xml:space="preserve">You have recently [what they have done with AC – asked to look at data, etc].  </w:t>
-        </w:r>
-      </w:ins>
+      <w:r>
+        <w:t xml:space="preserve">You have recently [what they have done with AC – asked to look at data, </w:t>
+      </w:r>
+      <w:proofErr w:type="spellStart"/>
+      <w:r>
+        <w:t>etc</w:t>
+      </w:r>
+      <w:proofErr w:type="spellEnd"/>
+      <w:r>
+        <w:t xml:space="preserve">].  </w:t>
+      </w:r>
     </w:p>
     <w:p>
-      <w:pPr>
-        <w:rPr>
-          <w:ins w:id="3" w:author="sw113j" w:date="2015-03-19T18:28:00Z"/>
-        </w:rPr>
-      </w:pPr>
-      <w:ins w:id="4" w:author="sw113j" w:date="2015-03-19T18:28:00Z">
-        <w:r>
-          <w:t>We are trying to improve the accessibility of our data and think that your views of our curre</w:t>
-        </w:r>
-      </w:ins>
-      <w:ins w:id="5" w:author="sw113j" w:date="2015-03-19T18:29:00Z">
-        <w:r>
-          <w:t xml:space="preserve">nt approach to presenting what data we have will be useful.  </w:t>
-        </w:r>
-      </w:ins>
+      <w:r>
+        <w:t xml:space="preserve">We are trying to improve the accessibility of our data and think that your views of our current approach to presenting what data we have will be useful.  </w:t>
+      </w:r>
     </w:p>
     <w:p>
       <w:r>
-        <w:t xml:space="preserve">This is a short survey </w:t>
-      </w:r>
-      <w:del w:id="6" w:author="sw113j" w:date="2015-03-19T18:30:00Z">
-        <w:r>
-          <w:delText xml:space="preserve">meant to evaluate the </w:delText>
-        </w:r>
-        <w:commentRangeStart w:id="7"/>
-        <w:r>
-          <w:delText xml:space="preserve">usefulness, extent of usefulness and the ease of use </w:delText>
-        </w:r>
-        <w:commentRangeEnd w:id="7"/>
-        <w:r>
-          <w:rPr>
-            <w:rStyle w:val="CommentReference"/>
-          </w:rPr>
-          <w:commentReference w:id="7"/>
-        </w:r>
-        <w:r>
-          <w:delText>of the data products</w:delText>
-        </w:r>
-        <w:r>
-          <w:rPr>
-            <w:rStyle w:val="FootnoteReference"/>
-          </w:rPr>
-          <w:footnoteReference w:id="1"/>
-        </w:r>
-        <w:r>
-          <w:delText xml:space="preserve"> and other data sources made available to you when trying to learn more about Africa Centre as a research/study location and its suitability to conduct your research at the Centre</w:delText>
-        </w:r>
-      </w:del>
-      <w:ins w:id="10" w:author="sw113j" w:date="2015-03-19T18:30:00Z">
-        <w:r>
-          <w:t>to ask your opinions</w:t>
-        </w:r>
-      </w:ins>
+        <w:t xml:space="preserve">This is a short </w:t>
+      </w:r>
+      <w:r>
+        <w:t>survey</w:t>
+      </w:r>
+      <w:r>
+        <w:t xml:space="preserve"> to elicit your opinions on</w:t>
+      </w:r>
+      <w:r>
+        <w:t xml:space="preserve"> </w:t>
+      </w:r>
+      <w:r>
+        <w:t>t</w:t>
+      </w:r>
+      <w:r>
+        <w:t xml:space="preserve">he most useful data products and data sources we provide when you made your judgement to </w:t>
+      </w:r>
+      <w:r>
+        <w:t>use the data and/or platforms</w:t>
+      </w:r>
       <w:r>
         <w:t>.</w:t>
       </w:r>
@@ -95,66 +67,6 @@
           <w:ilvl w:val="0"/>
           <w:numId w:val="1"/>
         </w:numPr>
-        <w:rPr>
-          <w:del w:id="11" w:author="sw113j" w:date="2015-03-19T18:32:00Z"/>
-          <w:b/>
-        </w:rPr>
-      </w:pPr>
-      <w:ins w:id="12" w:author="sw113j" w:date="2015-03-19T18:34:00Z">
-        <w:r>
-          <w:rPr>
-            <w:b/>
-          </w:rPr>
-          <w:t xml:space="preserve">The most useful </w:t>
-        </w:r>
-      </w:ins>
-      <w:ins w:id="13" w:author="sw113j" w:date="2015-03-19T18:31:00Z">
-        <w:r>
-          <w:rPr>
-            <w:b/>
-          </w:rPr>
-          <w:t>data products and data sources we provide when you made your judgement to [?use the data or not?]</w:t>
-        </w:r>
-      </w:ins>
-      <w:ins w:id="14" w:author="sw113j" w:date="2015-03-19T18:32:00Z">
-        <w:r>
-          <w:rPr>
-            <w:b/>
-          </w:rPr>
-          <w:t xml:space="preserve"> </w:t>
-        </w:r>
-      </w:ins>
-      <w:del w:id="15" w:author="sw113j" w:date="2015-03-19T18:32:00Z">
-        <w:r>
-          <w:rPr>
-            <w:b/>
-          </w:rPr>
-          <w:delText>Usefulness of data products</w:delText>
-        </w:r>
-        <w:r>
-          <w:rPr>
-            <w:b/>
-          </w:rPr>
-          <w:delText>/data sources</w:delText>
-        </w:r>
-        <w:r>
-          <w:rPr>
-            <w:b/>
-          </w:rPr>
-          <w:delText xml:space="preserve"> provided</w:delText>
-        </w:r>
-      </w:del>
-    </w:p>
-    <w:p>
-      <w:pPr>
-        <w:pStyle w:val="ListParagraph"/>
-        <w:numPr>
-          <w:ilvl w:val="0"/>
-          <w:numId w:val="1"/>
-        </w:numPr>
-        <w:pPrChange w:id="16" w:author="sw113j" w:date="2015-03-19T18:32:00Z">
-          <w:pPr/>
-        </w:pPrChange>
       </w:pPr>
       <w:r>
         <w:rPr>
@@ -164,149 +76,13 @@
         <mc:AlternateContent>
           <mc:Choice Requires="wps">
             <w:drawing>
-              <wp:anchor distT="0" distB="0" distL="114300" distR="114300" simplePos="0" relativeHeight="251659264" behindDoc="0" locked="0" layoutInCell="1" allowOverlap="1" wp14:anchorId="71799609" wp14:editId="607DC856">
-                <wp:simplePos x="0" y="0"/>
-                <wp:positionH relativeFrom="column">
-                  <wp:posOffset>69215</wp:posOffset>
-                </wp:positionH>
-                <wp:positionV relativeFrom="paragraph">
-                  <wp:posOffset>1131790</wp:posOffset>
-                </wp:positionV>
-                <wp:extent cx="258307" cy="258418"/>
-                <wp:effectExtent l="0" t="0" r="27940" b="27940"/>
-                <wp:wrapNone/>
-                <wp:docPr id="307" name="Text Box 2"/>
-                <wp:cNvGraphicFramePr>
-                  <a:graphicFrameLocks xmlns:a="http://schemas.openxmlformats.org/drawingml/2006/main"/>
-                </wp:cNvGraphicFramePr>
-                <a:graphic xmlns:a="http://schemas.openxmlformats.org/drawingml/2006/main">
-                  <a:graphicData uri="http://schemas.microsoft.com/office/word/2010/wordprocessingShape">
-                    <wps:wsp>
-                      <wps:cNvSpPr txBox="1">
-                        <a:spLocks noChangeArrowheads="1"/>
-                      </wps:cNvSpPr>
-                      <wps:spPr bwMode="auto">
-                        <a:xfrm>
-                          <a:off x="0" y="0"/>
-                          <a:ext cx="258307" cy="258418"/>
-                        </a:xfrm>
-                        <a:prstGeom prst="rect">
-                          <a:avLst/>
-                        </a:prstGeom>
-                        <a:solidFill>
-                          <a:srgbClr val="FFFFFF"/>
-                        </a:solidFill>
-                        <a:ln w="9525">
-                          <a:solidFill>
-                            <a:srgbClr val="000000"/>
-                          </a:solidFill>
-                          <a:miter lim="800000"/>
-                          <a:headEnd/>
-                          <a:tailEnd/>
-                        </a:ln>
-                      </wps:spPr>
-                      <wps:txbx>
-                        <w:txbxContent>
-                          <w:p/>
-                        </w:txbxContent>
-                      </wps:txbx>
-                      <wps:bodyPr rot="0" vert="horz" wrap="square" lIns="91440" tIns="45720" rIns="91440" bIns="45720" anchor="t" anchorCtr="0">
-                        <a:noAutofit/>
-                      </wps:bodyPr>
-                    </wps:wsp>
-                  </a:graphicData>
-                </a:graphic>
-                <wp14:sizeRelH relativeFrom="margin">
-                  <wp14:pctWidth>0</wp14:pctWidth>
-                </wp14:sizeRelH>
-                <wp14:sizeRelV relativeFrom="margin">
-                  <wp14:pctHeight>0</wp14:pctHeight>
-                </wp14:sizeRelV>
-              </wp:anchor>
-            </w:drawing>
-          </mc:Choice>
-          <mc:Fallback>
-            <w:pict>
-              <v:shapetype id="_x0000_t202" coordsize="21600,21600" o:spt="202" path="m,l,21600r21600,l21600,xe">
-                <v:stroke joinstyle="miter"/>
-                <v:path gradientshapeok="t" o:connecttype="rect"/>
-              </v:shapetype>
-              <v:shape id="Text Box 2" o:spid="_x0000_s1026" type="#_x0000_t202" style="position:absolute;margin-left:5.45pt;margin-top:89.1pt;width:20.35pt;height:20.35pt;z-index:251659264;visibility:visible;mso-wrap-style:square;mso-width-percent:0;mso-height-percent:0;mso-wrap-distance-left:9pt;mso-wrap-distance-top:0;mso-wrap-distance-right:9pt;mso-wrap-distance-bottom:0;mso-position-horizontal:absolute;mso-position-horizontal-relative:text;mso-position-vertical:absolute;mso-position-vertical-relative:text;mso-width-percent:0;mso-height-percent:0;mso-width-relative:margin;mso-height-relative:margin;v-text-anchor:top" o:gfxdata="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">
-                <v:textbox>
-                  <w:txbxContent>
-                    <w:p/>
-                  </w:txbxContent>
-                </v:textbox>
-              </v:shape>
-            </w:pict>
-          </mc:Fallback>
-        </mc:AlternateContent>
-      </w:r>
-      <w:r>
-        <w:t xml:space="preserve">From the following list, please rank </w:t>
-      </w:r>
-      <w:del w:id="17" w:author="sw113j" w:date="2015-03-19T18:33:00Z">
-        <w:r>
-          <w:delText>in order of significance the data sources and information sources used to make a judgement on Africa Centres suitability for conducting your research</w:delText>
-        </w:r>
-      </w:del>
-      <w:ins w:id="18" w:author="sw113j" w:date="2015-03-19T18:33:00Z">
-        <w:r>
-          <w:t xml:space="preserve">the usefulness of these </w:t>
-        </w:r>
-      </w:ins>
-      <w:r>
-        <w:t xml:space="preserve"> (rank from 1 to 8 with one being most </w:t>
-      </w:r>
-      <w:del w:id="19" w:author="sw113j" w:date="2015-03-19T18:33:00Z">
-        <w:r>
-          <w:delText xml:space="preserve">significant </w:delText>
-        </w:r>
-      </w:del>
-      <w:ins w:id="20" w:author="sw113j" w:date="2015-03-19T18:33:00Z">
-        <w:r>
-          <w:t xml:space="preserve">useful </w:t>
-        </w:r>
-      </w:ins>
-      <w:r>
-        <w:t xml:space="preserve">and 8 being least </w:t>
-      </w:r>
-      <w:del w:id="21" w:author="sw113j" w:date="2015-03-19T18:33:00Z">
-        <w:r>
-          <w:delText>s</w:delText>
-        </w:r>
-        <w:r>
-          <w:delText>ignificant</w:delText>
-        </w:r>
-      </w:del>
-      <w:ins w:id="22" w:author="sw113j" w:date="2015-03-19T18:33:00Z">
-        <w:r>
-          <w:t>useful</w:t>
-        </w:r>
-      </w:ins>
-      <w:r>
-        <w:t>. Enter 99 for Did Not Use)</w:t>
-      </w:r>
-      <w:r>
-        <w:t>:</w:t>
-      </w:r>
-    </w:p>
-    <w:p>
-      <w:r>
-        <w:rPr>
-          <w:noProof/>
-          <w:lang w:eastAsia="en-ZA"/>
-        </w:rPr>
-        <mc:AlternateContent>
-          <mc:Choice Requires="wps">
-            <w:drawing>
-              <wp:anchor distT="0" distB="0" distL="114300" distR="114300" simplePos="0" relativeHeight="251661312" behindDoc="0" locked="0" layoutInCell="1" allowOverlap="1" wp14:anchorId="377BF55B" wp14:editId="29807D26">
+              <wp:anchor distT="0" distB="0" distL="114300" distR="114300" simplePos="0" relativeHeight="251661312" behindDoc="0" locked="0" layoutInCell="1" allowOverlap="1" wp14:anchorId="3530235C" wp14:editId="12C95D09">
                 <wp:simplePos x="0" y="0"/>
                 <wp:positionH relativeFrom="column">
                   <wp:posOffset>72390</wp:posOffset>
                 </wp:positionH>
                 <wp:positionV relativeFrom="paragraph">
-                  <wp:posOffset>321310</wp:posOffset>
+                  <wp:posOffset>645795</wp:posOffset>
                 </wp:positionV>
                 <wp:extent cx="257810" cy="257810"/>
                 <wp:effectExtent l="0" t="0" r="27940" b="27940"/>
@@ -367,7 +143,11 @@
           </mc:Choice>
           <mc:Fallback>
             <w:pict>
-              <v:shape id="_x0000_s1027" type="#_x0000_t202" style="position:absolute;margin-left:5.7pt;margin-top:25.3pt;width:20.3pt;height:20.3pt;z-index:251661312;visibility:visible;mso-wrap-style:square;mso-width-percent:0;mso-height-percent:0;mso-wrap-distance-left:9pt;mso-wrap-distance-top:0;mso-wrap-distance-right:9pt;mso-wrap-distance-bottom:0;mso-position-horizontal:absolute;mso-position-horizontal-relative:text;mso-position-vertical:absolute;mso-position-vertical-relative:text;mso-width-percent:0;mso-height-percent:0;mso-width-relative:margin;mso-height-relative:margin;v-text-anchor:top" o:gfxdata="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">
+              <v:shapetype id="_x0000_t202" coordsize="21600,21600" o:spt="202" path="m,l,21600r21600,l21600,xe">
+                <v:stroke joinstyle="miter"/>
+                <v:path gradientshapeok="t" o:connecttype="rect"/>
+              </v:shapetype>
+              <v:shape id="Text Box 2" o:spid="_x0000_s1026" type="#_x0000_t202" style="position:absolute;left:0;text-align:left;margin-left:5.7pt;margin-top:50.85pt;width:20.3pt;height:20.3pt;z-index:251661312;visibility:visible;mso-wrap-style:square;mso-width-percent:0;mso-height-percent:0;mso-wrap-distance-left:9pt;mso-wrap-distance-top:0;mso-wrap-distance-right:9pt;mso-wrap-distance-bottom:0;mso-position-horizontal:absolute;mso-position-horizontal-relative:text;mso-position-vertical:absolute;mso-position-vertical-relative:text;mso-width-percent:0;mso-height-percent:0;mso-width-relative:margin;mso-height-relative:margin;v-text-anchor:top" o:gfxdata="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">
                 <v:textbox>
                   <w:txbxContent>
                     <w:p>
@@ -375,6 +155,122 @@
                         <w:t xml:space="preserve">          </w:t>
                       </w:r>
                     </w:p>
+                  </w:txbxContent>
+                </v:textbox>
+              </v:shape>
+            </w:pict>
+          </mc:Fallback>
+        </mc:AlternateContent>
+      </w:r>
+      <w:r>
+        <w:t xml:space="preserve">From the following list, please rank </w:t>
+      </w:r>
+      <w:r>
+        <w:t xml:space="preserve">the usefulness of </w:t>
+      </w:r>
+      <w:proofErr w:type="gramStart"/>
+      <w:r>
+        <w:t xml:space="preserve">these </w:t>
+      </w:r>
+      <w:r>
+        <w:t xml:space="preserve"> (</w:t>
+      </w:r>
+      <w:proofErr w:type="gramEnd"/>
+      <w:r>
+        <w:t xml:space="preserve">rank from 1 to 8 with one being most </w:t>
+      </w:r>
+      <w:r>
+        <w:t xml:space="preserve">useful </w:t>
+      </w:r>
+      <w:r>
+        <w:t xml:space="preserve">and 8 being least </w:t>
+      </w:r>
+      <w:r>
+        <w:t>useful</w:t>
+      </w:r>
+      <w:r>
+        <w:t>. Enter 99 for Did Not Use)</w:t>
+      </w:r>
+      <w:r>
+        <w:t>:</w:t>
+      </w:r>
+    </w:p>
+    <w:p>
+      <w:r>
+        <w:rPr>
+          <w:noProof/>
+          <w:lang w:eastAsia="en-ZA"/>
+        </w:rPr>
+        <mc:AlternateContent>
+          <mc:Choice Requires="wps">
+            <w:drawing>
+              <wp:anchor distT="0" distB="0" distL="114300" distR="114300" simplePos="0" relativeHeight="251659264" behindDoc="0" locked="0" layoutInCell="1" allowOverlap="1" wp14:anchorId="3D13400F" wp14:editId="268D4715">
+                <wp:simplePos x="0" y="0"/>
+                <wp:positionH relativeFrom="column">
+                  <wp:posOffset>58420</wp:posOffset>
+                </wp:positionH>
+                <wp:positionV relativeFrom="paragraph">
+                  <wp:posOffset>349250</wp:posOffset>
+                </wp:positionV>
+                <wp:extent cx="257810" cy="257810"/>
+                <wp:effectExtent l="0" t="0" r="27940" b="27940"/>
+                <wp:wrapNone/>
+                <wp:docPr id="307" name="Text Box 2"/>
+                <wp:cNvGraphicFramePr>
+                  <a:graphicFrameLocks xmlns:a="http://schemas.openxmlformats.org/drawingml/2006/main"/>
+                </wp:cNvGraphicFramePr>
+                <a:graphic xmlns:a="http://schemas.openxmlformats.org/drawingml/2006/main">
+                  <a:graphicData uri="http://schemas.microsoft.com/office/word/2010/wordprocessingShape">
+                    <wps:wsp>
+                      <wps:cNvSpPr txBox="1">
+                        <a:spLocks noChangeArrowheads="1"/>
+                      </wps:cNvSpPr>
+                      <wps:spPr bwMode="auto">
+                        <a:xfrm>
+                          <a:off x="0" y="0"/>
+                          <a:ext cx="257810" cy="257810"/>
+                        </a:xfrm>
+                        <a:prstGeom prst="rect">
+                          <a:avLst/>
+                        </a:prstGeom>
+                        <a:solidFill>
+                          <a:srgbClr val="FFFFFF"/>
+                        </a:solidFill>
+                        <a:ln w="9525">
+                          <a:solidFill>
+                            <a:srgbClr val="000000"/>
+                          </a:solidFill>
+                          <a:miter lim="800000"/>
+                          <a:headEnd/>
+                          <a:tailEnd/>
+                        </a:ln>
+                      </wps:spPr>
+                      <wps:txbx>
+                        <w:txbxContent>
+                          <w:p/>
+                        </w:txbxContent>
+                      </wps:txbx>
+                      <wps:bodyPr rot="0" vert="horz" wrap="square" lIns="91440" tIns="45720" rIns="91440" bIns="45720" anchor="t" anchorCtr="0">
+                        <a:noAutofit/>
+                      </wps:bodyPr>
+                    </wps:wsp>
+                  </a:graphicData>
+                </a:graphic>
+                <wp14:sizeRelH relativeFrom="margin">
+                  <wp14:pctWidth>0</wp14:pctWidth>
+                </wp14:sizeRelH>
+                <wp14:sizeRelV relativeFrom="margin">
+                  <wp14:pctHeight>0</wp14:pctHeight>
+                </wp14:sizeRelV>
+              </wp:anchor>
+            </w:drawing>
+          </mc:Choice>
+          <mc:Fallback>
+            <w:pict>
+              <v:shape id="_x0000_s1027" type="#_x0000_t202" style="position:absolute;margin-left:4.6pt;margin-top:27.5pt;width:20.3pt;height:20.3pt;z-index:251659264;visibility:visible;mso-wrap-style:square;mso-width-percent:0;mso-height-percent:0;mso-wrap-distance-left:9pt;mso-wrap-distance-top:0;mso-wrap-distance-right:9pt;mso-wrap-distance-bottom:0;mso-position-horizontal:absolute;mso-position-horizontal-relative:text;mso-position-vertical:absolute;mso-position-vertical-relative:text;mso-width-percent:0;mso-height-percent:0;mso-width-relative:margin;mso-height-relative:margin;v-text-anchor:top" o:gfxdata="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">
+                <v:textbox>
+                  <w:txbxContent>
+                    <w:p/>
                   </w:txbxContent>
                 </v:textbox>
               </v:shape>
@@ -480,6 +376,8 @@
       <w:r>
         <w:t xml:space="preserve">           Research Publications</w:t>
       </w:r>
+      <w:bookmarkStart w:id="0" w:name="_GoBack"/>
+      <w:bookmarkEnd w:id="0"/>
     </w:p>
     <w:p>
       <w:r>
@@ -926,7 +824,6 @@
     </w:p>
     <w:p>
       <w:r>
-        <w:lastRenderedPageBreak/>
         <w:t xml:space="preserve">            Other (Specify): __________________________________________________________</w:t>
       </w:r>
     </w:p>
@@ -1007,30 +904,16 @@
         </w:rPr>
         <w:t xml:space="preserve">source with the highest </w:t>
       </w:r>
-      <w:del w:id="23" w:author="sw113j" w:date="2015-03-19T18:34:00Z">
-        <w:r>
-          <w:rPr>
-            <w:rFonts w:eastAsia="Times New Roman" w:cs="Segoe UI"/>
-            <w:bCs/>
-            <w:iCs/>
-            <w:sz w:val="22"/>
-            <w:lang w:eastAsia="en-ZA"/>
-          </w:rPr>
-          <w:delText xml:space="preserve">significance </w:delText>
-        </w:r>
-      </w:del>
-      <w:ins w:id="24" w:author="sw113j" w:date="2015-03-19T18:34:00Z">
-        <w:r>
-          <w:rPr>
-            <w:rFonts w:eastAsia="Times New Roman" w:cs="Segoe UI"/>
-            <w:bCs/>
-            <w:iCs/>
-            <w:sz w:val="22"/>
-            <w:lang w:eastAsia="en-ZA"/>
-          </w:rPr>
-          <w:t xml:space="preserve">usefulness </w:t>
-        </w:r>
-      </w:ins>
+      <w:r>
+        <w:rPr>
+          <w:rFonts w:eastAsia="Times New Roman" w:cs="Segoe UI"/>
+          <w:bCs/>
+          <w:iCs/>
+          <w:sz w:val="22"/>
+          <w:lang w:eastAsia="en-ZA"/>
+        </w:rPr>
+        <w:t xml:space="preserve">usefulness </w:t>
+      </w:r>
       <w:r>
         <w:rPr>
           <w:rFonts w:eastAsia="Times New Roman" w:cs="Segoe UI"/>
@@ -1646,35 +1529,17 @@
       <w:r>
         <w:t xml:space="preserve">Overall, </w:t>
       </w:r>
-      <w:del w:id="25" w:author="sw113j" w:date="2015-03-19T18:34:00Z">
-        <w:r>
-          <w:delText>I am</w:delText>
-        </w:r>
-      </w:del>
-      <w:ins w:id="26" w:author="sw113j" w:date="2015-03-19T18:34:00Z">
-        <w:r>
-          <w:t>how</w:t>
-        </w:r>
-      </w:ins>
+      <w:r>
+        <w:t>how</w:t>
+      </w:r>
       <w:r>
         <w:t xml:space="preserve"> satisfied </w:t>
       </w:r>
-      <w:del w:id="27" w:author="sw113j" w:date="2015-03-19T18:35:00Z">
-        <w:r>
-          <w:delText xml:space="preserve">with </w:delText>
-        </w:r>
-      </w:del>
-      <w:ins w:id="28" w:author="sw113j" w:date="2015-03-19T18:35:00Z">
-        <w:r>
-          <w:t xml:space="preserve">are you with </w:t>
-        </w:r>
-      </w:ins>
-      <w:r>
-        <w:t xml:space="preserve">the quality, availability, usefulness and ease of use of the data products and data sources provided by the Africa Centre to me to </w:t>
-      </w:r>
-      <w:r>
-        <w:lastRenderedPageBreak/>
-        <w:t>learn more about Africa Centre as a research/study location and its suitability to conduct my research at the Centre.</w:t>
+      <w:r>
+        <w:t xml:space="preserve">are you with </w:t>
+      </w:r>
+      <w:r>
+        <w:t>the quality, availability, usefulness and ease of use of the data products and data sources provided by the Africa Centre to learn more about Africa Centre as a research/study location and its suitability to conduct my research at the Centre.</w:t>
       </w:r>
     </w:p>
     <w:tbl>
@@ -1684,15 +1549,15 @@
         <w:tblLook w:val="04A0" w:firstRow="1" w:lastRow="0" w:firstColumn="1" w:lastColumn="0" w:noHBand="0" w:noVBand="1"/>
       </w:tblPr>
       <w:tblGrid>
-        <w:gridCol w:w="1155"/>
-        <w:gridCol w:w="990"/>
-        <w:gridCol w:w="990"/>
-        <w:gridCol w:w="990"/>
-        <w:gridCol w:w="990"/>
-        <w:gridCol w:w="990"/>
-        <w:gridCol w:w="990"/>
-        <w:gridCol w:w="991"/>
-        <w:gridCol w:w="1156"/>
+        <w:gridCol w:w="1381"/>
+        <w:gridCol w:w="959"/>
+        <w:gridCol w:w="959"/>
+        <w:gridCol w:w="958"/>
+        <w:gridCol w:w="958"/>
+        <w:gridCol w:w="958"/>
+        <w:gridCol w:w="958"/>
+        <w:gridCol w:w="959"/>
+        <w:gridCol w:w="1152"/>
       </w:tblGrid>
       <w:tr>
         <w:trPr>
@@ -1705,7 +1570,10 @@
           </w:tcPr>
           <w:p>
             <w:r>
-              <w:t>strongly disagree</w:t>
+              <w:t xml:space="preserve">strongly </w:t>
+            </w:r>
+            <w:r>
+              <w:t>dissatisfied</w:t>
             </w:r>
           </w:p>
         </w:tc>
@@ -1807,7 +1675,10 @@
           </w:tcPr>
           <w:p>
             <w:r>
-              <w:t>strongly agree</w:t>
+              <w:t xml:space="preserve">strongly </w:t>
+            </w:r>
+            <w:r>
+              <w:t>satisfied</w:t>
             </w:r>
           </w:p>
         </w:tc>
@@ -1968,35 +1839,6 @@
 </w:document>
 </file>
 
-<file path=word/comments.xml><?xml version="1.0" encoding="utf-8"?>
-<w:comments xmlns:wpc="http://schemas.microsoft.com/office/word/2010/wordprocessingCanvas" xmlns:mc="http://schemas.openxmlformats.org/markup-compatibility/2006" xmlns:o="urn:schemas-microsoft-com:office:office" xmlns:r="http://schemas.openxmlformats.org/officeDocument/2006/relationships" xmlns:m="http://schemas.openxmlformats.org/officeDocument/2006/math" xmlns:v="urn:schemas-microsoft-com:vml" xmlns:wp14="http://schemas.microsoft.com/office/word/2010/wordprocessingDrawing" xmlns:wp="http://schemas.openxmlformats.org/drawingml/2006/wordprocessingDrawing" xmlns:w10="urn:schemas-microsoft-com:office:word" xmlns:w="http://schemas.openxmlformats.org/wordprocessingml/2006/main" xmlns:w14="http://schemas.microsoft.com/office/word/2010/wordml" xmlns:wpg="http://schemas.microsoft.com/office/word/2010/wordprocessingGroup" xmlns:wpi="http://schemas.microsoft.com/office/word/2010/wordprocessingInk" xmlns:wne="http://schemas.microsoft.com/office/word/2006/wordml" xmlns:wps="http://schemas.microsoft.com/office/word/2010/wordprocessingShape" mc:Ignorable="w14 wp14">
-  <w:comment w:id="7" w:author="sw113j" w:date="2015-03-19T18:28:00Z" w:initials="s">
-    <w:p>
-      <w:pPr>
-        <w:pStyle w:val="CommentText"/>
-      </w:pPr>
-      <w:r>
-        <w:rPr>
-          <w:rStyle w:val="CommentReference"/>
-        </w:rPr>
-        <w:annotationRef/>
-      </w:r>
-      <w:r>
-        <w:t>These are still not easily distinguishable for me</w:t>
-      </w:r>
-    </w:p>
-    <w:p>
-      <w:pPr>
-        <w:pStyle w:val="CommentText"/>
-      </w:pPr>
-      <w:r>
-        <w:t>Suggestions below</w:t>
-      </w:r>
-    </w:p>
-  </w:comment>
-</w:comments>
-</file>
-
 <file path=word/endnotes.xml><?xml version="1.0" encoding="utf-8"?>
 <w:endnotes xmlns:wpc="http://schemas.microsoft.com/office/word/2010/wordprocessingCanvas" xmlns:mc="http://schemas.openxmlformats.org/markup-compatibility/2006" xmlns:o="urn:schemas-microsoft-com:office:office" xmlns:r="http://schemas.openxmlformats.org/officeDocument/2006/relationships" xmlns:m="http://schemas.openxmlformats.org/officeDocument/2006/math" xmlns:v="urn:schemas-microsoft-com:vml" xmlns:wp14="http://schemas.microsoft.com/office/word/2010/wordprocessingDrawing" xmlns:wp="http://schemas.openxmlformats.org/drawingml/2006/wordprocessingDrawing" xmlns:w10="urn:schemas-microsoft-com:office:word" xmlns:w="http://schemas.openxmlformats.org/wordprocessingml/2006/main" xmlns:w14="http://schemas.microsoft.com/office/word/2010/wordml" xmlns:wpg="http://schemas.microsoft.com/office/word/2010/wordprocessingGroup" xmlns:wpi="http://schemas.microsoft.com/office/word/2010/wordprocessingInk" xmlns:wne="http://schemas.microsoft.com/office/word/2006/wordml" xmlns:wps="http://schemas.microsoft.com/office/word/2010/wordprocessingShape" mc:Ignorable="w14 wp14">
   <w:endnote w:type="separator" w:id="-1">
@@ -2042,27 +1884,6 @@
       <w:r>
         <w:continuationSeparator/>
       </w:r>
-    </w:p>
-  </w:footnote>
-  <w:footnote w:id="1">
-    <w:p>
-      <w:pPr>
-        <w:pStyle w:val="FootnoteText"/>
-        <w:rPr>
-          <w:del w:id="8" w:author="sw113j" w:date="2015-03-19T18:30:00Z"/>
-        </w:rPr>
-      </w:pPr>
-      <w:del w:id="9" w:author="sw113j" w:date="2015-03-19T18:30:00Z">
-        <w:r>
-          <w:rPr>
-            <w:rStyle w:val="FootnoteReference"/>
-          </w:rPr>
-          <w:footnoteRef/>
-        </w:r>
-        <w:r>
-          <w:delText xml:space="preserve"> A data product is the production output from a statistical analysis. It facilitates an end goal through the use of data.</w:delText>
-        </w:r>
-      </w:del>
     </w:p>
   </w:footnote>
 </w:footnotes>
@@ -3291,7 +3112,7 @@
 </file>
 
 <file path=customXml/itemProps1.xml><?xml version="1.0" encoding="utf-8"?>
-<ds:datastoreItem xmlns:ds="http://schemas.openxmlformats.org/officeDocument/2006/customXml" ds:itemID="{8A0D28A8-6FE6-491A-B199-CD1E65F9A0AA}">
+<ds:datastoreItem xmlns:ds="http://schemas.openxmlformats.org/officeDocument/2006/customXml" ds:itemID="{D3C68BFE-92E0-4C94-81D7-EEE784CE7FD4}">
   <ds:schemaRefs>
     <ds:schemaRef ds:uri="http://schemas.openxmlformats.org/officeDocument/2006/bibliography"/>
   </ds:schemaRefs>

</xml_diff>